<commit_message>
a tentar melhorar o relatorio
</commit_message>
<xml_diff>
--- a/projeto2/89466-89546(proj2).docx
+++ b/projeto2/89466-89546(proj2).docx
@@ -17,33 +17,7 @@
           <w:b/>
           <w:sz w:val="32"/>
         </w:rPr>
-        <w:t>Análise e</w:t>
-      </w:r>
-      <w:bookmarkStart w:id="0" w:name="_GoBack"/>
-      <w:bookmarkEnd w:id="0"/>
-      <w:r>
-        <w:rPr>
-          <w:rFonts w:ascii="Arial" w:hAnsi="Arial" w:cs="Arial"/>
-          <w:b/>
-          <w:sz w:val="32"/>
-        </w:rPr>
-        <w:t xml:space="preserve"> Síntese de Algoritmos (</w:t>
-      </w:r>
-      <w:r>
-        <w:rPr>
-          <w:rFonts w:ascii="Arial" w:hAnsi="Arial" w:cs="Arial"/>
-          <w:b/>
-          <w:sz w:val="32"/>
-        </w:rPr>
-        <w:t>2</w:t>
-      </w:r>
-      <w:r>
-        <w:rPr>
-          <w:rFonts w:ascii="Arial" w:hAnsi="Arial" w:cs="Arial"/>
-          <w:b/>
-          <w:sz w:val="32"/>
-        </w:rPr>
-        <w:t>º Projeto)</w:t>
+        <w:t>Análise e Síntese de Algoritmos (2º Projeto)</w:t>
       </w:r>
     </w:p>
     <w:p>
@@ -139,14 +113,14 @@
           <w:sz w:val="24"/>
         </w:rPr>
         <w:tab/>
-        <w:t xml:space="preserve">Foi-nos proposto desenvolver um projeto no âmbito da cadeira de Análise e Síntese de Algoritmos que se baseia </w:t>
-      </w:r>
-      <w:r>
-        <w:rPr>
-          <w:rFonts w:ascii="Arial" w:hAnsi="Arial" w:cs="Arial"/>
-          <w:sz w:val="24"/>
-        </w:rPr>
-        <w:t>numa aplicação informática que determina a capacidade máxima que a sua rede é capaz de transportar</w:t>
+        <w:t>Foi-nos proposto desenvolver um projeto no âmbito da cadeira de Análise e Síntese de Algoritmos que se baseia numa aplicação informática que determina a capacidade máxima que a sua rede é capaz de transportar</w:t>
+      </w:r>
+      <w:r>
+        <w:rPr>
+          <w:rFonts w:ascii="Arial" w:hAnsi="Arial" w:cs="Arial"/>
+          <w:sz w:val="24"/>
+        </w:rPr>
+        <w:t>.</w:t>
       </w:r>
     </w:p>
     <w:p>
@@ -159,28 +133,7 @@
           <w:rFonts w:ascii="Arial" w:hAnsi="Arial" w:cs="Arial"/>
           <w:sz w:val="24"/>
         </w:rPr>
-        <w:t>Deste modo, apresentamos o problema como um grafo dirigido</w:t>
-      </w:r>
-      <w:r>
-        <w:rPr>
-          <w:rFonts w:ascii="Arial" w:hAnsi="Arial" w:cs="Arial"/>
-          <w:sz w:val="24"/>
-        </w:rPr>
-        <w:t xml:space="preserve"> e pesado</w:t>
-      </w:r>
-      <w:r>
-        <w:rPr>
-          <w:rFonts w:ascii="Arial" w:hAnsi="Arial" w:cs="Arial"/>
-          <w:sz w:val="24"/>
-        </w:rPr>
-        <w:t xml:space="preserve"> onde utilizamos um algoritmo de </w:t>
-      </w:r>
-      <w:r>
-        <w:rPr>
-          <w:rFonts w:ascii="Arial" w:hAnsi="Arial" w:cs="Arial"/>
-          <w:sz w:val="24"/>
-        </w:rPr>
-        <w:t xml:space="preserve">pré-fluxos para calcular o fluxo máximo nomeadamente </w:t>
+        <w:t xml:space="preserve">Deste modo, apresentamos o problema como um grafo dirigido e pesado onde utilizamos um algoritmo de pré-fluxos para calcular o fluxo máximo nomeadamente </w:t>
       </w:r>
       <w:proofErr w:type="spellStart"/>
       <w:r>
@@ -212,14 +165,7 @@
           <w:rFonts w:ascii="Arial" w:hAnsi="Arial" w:cs="Arial"/>
           <w:sz w:val="24"/>
         </w:rPr>
-        <w:t xml:space="preserve"> </w:t>
-      </w:r>
-      <w:r>
-        <w:rPr>
-          <w:rFonts w:ascii="Arial" w:hAnsi="Arial" w:cs="Arial"/>
-          <w:sz w:val="24"/>
-        </w:rPr>
-        <w:t xml:space="preserve">lecionado nas aulas. </w:t>
+        <w:t xml:space="preserve"> lecionado nas aulas. </w:t>
       </w:r>
     </w:p>
     <w:p>
@@ -260,8 +206,7 @@
         <w:jc w:val="both"/>
         <w:rPr>
           <w:rFonts w:ascii="Arial" w:hAnsi="Arial" w:cs="Arial"/>
-          <w:b/>
-          <w:sz w:val="28"/>
+          <w:sz w:val="24"/>
         </w:rPr>
       </w:pPr>
       <w:r>
@@ -271,6 +216,205 @@
         </w:rPr>
         <w:tab/>
         <w:t>A implementação do programa foi realizada em linguagem C.</w:t>
+      </w:r>
+    </w:p>
+    <w:p>
+      <w:pPr>
+        <w:pStyle w:val="PargrafodaLista"/>
+        <w:jc w:val="both"/>
+        <w:rPr>
+          <w:rFonts w:ascii="Arial" w:hAnsi="Arial" w:cs="Arial"/>
+          <w:sz w:val="24"/>
+        </w:rPr>
+      </w:pPr>
+      <w:r>
+        <w:rPr>
+          <w:rFonts w:ascii="Arial" w:hAnsi="Arial" w:cs="Arial"/>
+          <w:sz w:val="24"/>
+        </w:rPr>
+        <w:tab/>
+        <w:t xml:space="preserve">Inicialmente, começamos por implementar o algoritmo </w:t>
+      </w:r>
+      <w:proofErr w:type="spellStart"/>
+      <w:r>
+        <w:rPr>
+          <w:rFonts w:ascii="Arial" w:hAnsi="Arial" w:cs="Arial"/>
+          <w:sz w:val="24"/>
+        </w:rPr>
+        <w:t>Relabel</w:t>
+      </w:r>
+      <w:proofErr w:type="spellEnd"/>
+      <w:r>
+        <w:rPr>
+          <w:rFonts w:ascii="Arial" w:hAnsi="Arial" w:cs="Arial"/>
+          <w:sz w:val="24"/>
+        </w:rPr>
+        <w:t>-To-</w:t>
+      </w:r>
+      <w:proofErr w:type="spellStart"/>
+      <w:r>
+        <w:rPr>
+          <w:rFonts w:ascii="Arial" w:hAnsi="Arial" w:cs="Arial"/>
+          <w:sz w:val="24"/>
+        </w:rPr>
+        <w:t>Front</w:t>
+      </w:r>
+      <w:proofErr w:type="spellEnd"/>
+      <w:r>
+        <w:rPr>
+          <w:rFonts w:ascii="Arial" w:hAnsi="Arial" w:cs="Arial"/>
+          <w:sz w:val="24"/>
+        </w:rPr>
+        <w:t xml:space="preserve">. Através de funções auxiliares tais como </w:t>
+      </w:r>
+      <w:r>
+        <w:rPr>
+          <w:rFonts w:ascii="Arial" w:hAnsi="Arial" w:cs="Arial"/>
+          <w:sz w:val="24"/>
+        </w:rPr>
+        <w:t>‘</w:t>
+      </w:r>
+      <w:proofErr w:type="spellStart"/>
+      <w:r>
+        <w:rPr>
+          <w:rFonts w:ascii="Arial" w:hAnsi="Arial" w:cs="Arial"/>
+          <w:sz w:val="24"/>
+        </w:rPr>
+        <w:t>push</w:t>
+      </w:r>
+      <w:proofErr w:type="spellEnd"/>
+      <w:proofErr w:type="gramStart"/>
+      <w:r>
+        <w:rPr>
+          <w:rFonts w:ascii="Arial" w:hAnsi="Arial" w:cs="Arial"/>
+          <w:sz w:val="24"/>
+        </w:rPr>
+        <w:t>’</w:t>
+      </w:r>
+      <w:r>
+        <w:rPr>
+          <w:rFonts w:ascii="Arial" w:hAnsi="Arial" w:cs="Arial"/>
+          <w:sz w:val="24"/>
+        </w:rPr>
+        <w:t>,‘</w:t>
+      </w:r>
+      <w:proofErr w:type="spellStart"/>
+      <w:proofErr w:type="gramEnd"/>
+      <w:r>
+        <w:rPr>
+          <w:rFonts w:ascii="Arial" w:hAnsi="Arial" w:cs="Arial"/>
+          <w:sz w:val="24"/>
+        </w:rPr>
+        <w:t>relabel</w:t>
+      </w:r>
+      <w:proofErr w:type="spellEnd"/>
+      <w:r>
+        <w:rPr>
+          <w:rFonts w:ascii="Arial" w:hAnsi="Arial" w:cs="Arial"/>
+          <w:sz w:val="24"/>
+        </w:rPr>
+        <w:t>’ , ‘</w:t>
+      </w:r>
+      <w:proofErr w:type="spellStart"/>
+      <w:r>
+        <w:rPr>
+          <w:rFonts w:ascii="Arial" w:hAnsi="Arial" w:cs="Arial"/>
+          <w:sz w:val="24"/>
+        </w:rPr>
+        <w:t>discharge</w:t>
+      </w:r>
+      <w:proofErr w:type="spellEnd"/>
+      <w:r>
+        <w:rPr>
+          <w:rFonts w:ascii="Arial" w:hAnsi="Arial" w:cs="Arial"/>
+          <w:sz w:val="24"/>
+        </w:rPr>
+        <w:t>’, ‘</w:t>
+      </w:r>
+      <w:proofErr w:type="spellStart"/>
+      <w:r>
+        <w:rPr>
+          <w:rFonts w:ascii="Arial" w:hAnsi="Arial" w:cs="Arial"/>
+          <w:sz w:val="24"/>
+        </w:rPr>
+        <w:t>moveToFront</w:t>
+      </w:r>
+      <w:proofErr w:type="spellEnd"/>
+      <w:r>
+        <w:rPr>
+          <w:rFonts w:ascii="Arial" w:hAnsi="Arial" w:cs="Arial"/>
+          <w:sz w:val="24"/>
+        </w:rPr>
+        <w:t>’</w:t>
+      </w:r>
+      <w:r>
+        <w:rPr>
+          <w:rFonts w:ascii="Arial" w:hAnsi="Arial" w:cs="Arial"/>
+          <w:sz w:val="24"/>
+        </w:rPr>
+        <w:t>, ‘</w:t>
+      </w:r>
+      <w:proofErr w:type="spellStart"/>
+      <w:r>
+        <w:rPr>
+          <w:rFonts w:ascii="Arial" w:hAnsi="Arial" w:cs="Arial"/>
+          <w:sz w:val="24"/>
+        </w:rPr>
+        <w:t>pushRelabel</w:t>
+      </w:r>
+      <w:proofErr w:type="spellEnd"/>
+      <w:r>
+        <w:rPr>
+          <w:rFonts w:ascii="Arial" w:hAnsi="Arial" w:cs="Arial"/>
+          <w:sz w:val="24"/>
+        </w:rPr>
+        <w:t>’ calculamos a capacidade máxima da rede.</w:t>
+      </w:r>
+    </w:p>
+    <w:p>
+      <w:pPr>
+        <w:pStyle w:val="PargrafodaLista"/>
+        <w:jc w:val="both"/>
+        <w:rPr>
+          <w:rFonts w:ascii="Arial" w:hAnsi="Arial" w:cs="Arial"/>
+          <w:sz w:val="24"/>
+        </w:rPr>
+      </w:pPr>
+    </w:p>
+    <w:p>
+      <w:pPr>
+        <w:pStyle w:val="PargrafodaLista"/>
+        <w:jc w:val="both"/>
+        <w:rPr>
+          <w:rFonts w:ascii="Arial" w:hAnsi="Arial" w:cs="Arial"/>
+          <w:sz w:val="24"/>
+        </w:rPr>
+      </w:pPr>
+      <w:r>
+        <w:rPr>
+          <w:rFonts w:ascii="Arial" w:hAnsi="Arial" w:cs="Arial"/>
+          <w:sz w:val="24"/>
+        </w:rPr>
+        <w:tab/>
+        <w:t xml:space="preserve">De seguida, devido à utilização de duas matrizes: uma para guardar a informação dos fluxos e outra que contém a informação referente a cada uma das capacidades, encontramos a rede residual através da subtração de ambos os valores da matriz de fluxos com os valores da matriz das capacidades e transpusemos a matriz resultado dessa subtração. </w:t>
+      </w:r>
+    </w:p>
+    <w:p>
+      <w:pPr>
+        <w:pStyle w:val="PargrafodaLista"/>
+        <w:ind w:firstLine="696"/>
+        <w:jc w:val="both"/>
+        <w:rPr>
+          <w:rFonts w:ascii="Arial" w:hAnsi="Arial" w:cs="Arial"/>
+          <w:sz w:val="24"/>
+        </w:rPr>
+      </w:pPr>
+      <w:r>
+        <w:rPr>
+          <w:rFonts w:ascii="Arial" w:hAnsi="Arial" w:cs="Arial"/>
+          <w:sz w:val="24"/>
+        </w:rPr>
+        <w:t>Implementámos também uma DFS para encontrar o corte mínimo do grafo anterior.</w:t>
       </w:r>
     </w:p>
     <w:p>
@@ -336,16 +480,35 @@
         <w:rPr>
           <w:rFonts w:ascii="Arial" w:hAnsi="Arial" w:cs="Arial"/>
           <w:sz w:val="24"/>
-          <w:highlight w:val="yellow"/>
-        </w:rPr>
-        <w:t xml:space="preserve">mais concretamente relacionado com a execução de cada ciclo, tendo em conta que V é o número de vértices de um grafo (neste caso o número de routers) e </w:t>
+        </w:rPr>
+        <w:t xml:space="preserve">mais concretamente relacionado com a execução de cada ciclo, tendo em conta que V é o número de vértices de um grafo (neste caso </w:t>
+      </w:r>
+      <w:r>
+        <w:rPr>
+          <w:rFonts w:ascii="Arial" w:hAnsi="Arial" w:cs="Arial"/>
+          <w:sz w:val="24"/>
+        </w:rPr>
+        <w:t>os fornecedores(f), as estações de abastecimento(e)</w:t>
+      </w:r>
+      <w:r>
+        <w:rPr>
+          <w:rFonts w:ascii="Arial" w:hAnsi="Arial" w:cs="Arial"/>
+          <w:sz w:val="24"/>
+        </w:rPr>
+        <w:t xml:space="preserve"> e o Hipermercado</w:t>
+      </w:r>
+      <w:r>
+        <w:rPr>
+          <w:rFonts w:ascii="Arial" w:hAnsi="Arial" w:cs="Arial"/>
+          <w:sz w:val="24"/>
+        </w:rPr>
+        <w:t xml:space="preserve">) e </w:t>
       </w:r>
       <w:proofErr w:type="spellStart"/>
       <w:r>
         <w:rPr>
           <w:rFonts w:ascii="Arial" w:hAnsi="Arial" w:cs="Arial"/>
           <w:sz w:val="24"/>
-          <w:highlight w:val="yellow"/>
         </w:rPr>
         <w:t>E</w:t>
       </w:r>
@@ -354,9 +517,22 @@
         <w:rPr>
           <w:rFonts w:ascii="Arial" w:hAnsi="Arial" w:cs="Arial"/>
           <w:sz w:val="24"/>
-          <w:highlight w:val="yellow"/>
-        </w:rPr>
-        <w:t xml:space="preserve"> é o número de arestas de um grafo (neste caso o número de ligações temporais entre elas),</w:t>
+        </w:rPr>
+        <w:t xml:space="preserve"> é o número de arestas de um grafo (neste caso o número de ligações </w:t>
+      </w:r>
+      <w:r>
+        <w:rPr>
+          <w:rFonts w:ascii="Arial" w:hAnsi="Arial" w:cs="Arial"/>
+          <w:sz w:val="24"/>
+        </w:rPr>
+        <w:t>que existem na rede do Sr. Caracol</w:t>
+      </w:r>
+      <w:r>
+        <w:rPr>
+          <w:rFonts w:ascii="Arial" w:hAnsi="Arial" w:cs="Arial"/>
+          <w:sz w:val="24"/>
+        </w:rPr>
+        <w:t>),</w:t>
       </w:r>
       <w:r>
         <w:rPr>
@@ -420,14 +596,7 @@
           <w:rFonts w:ascii="Arial" w:hAnsi="Arial" w:cs="Arial"/>
           <w:sz w:val="24"/>
         </w:rPr>
-        <w:t>: O(</w:t>
-      </w:r>
-      <w:r>
-        <w:rPr>
-          <w:rFonts w:ascii="Arial" w:hAnsi="Arial" w:cs="Arial"/>
-          <w:sz w:val="24"/>
-        </w:rPr>
-        <w:t>V</w:t>
+        <w:t>: O(V</w:t>
       </w:r>
       <w:r>
         <w:rPr>
@@ -454,6 +623,69 @@
     </w:p>
     <w:p>
       <w:pPr>
+        <w:pStyle w:val="PargrafodaLista"/>
+        <w:numPr>
+          <w:ilvl w:val="0"/>
+          <w:numId w:val="2"/>
+        </w:numPr>
+      </w:pPr>
+      <w:r>
+        <w:rPr>
+          <w:rFonts w:ascii="Arial" w:hAnsi="Arial" w:cs="Arial"/>
+          <w:sz w:val="24"/>
+        </w:rPr>
+        <w:t>Matriz de Adjacências: O(V</w:t>
+      </w:r>
+      <w:r>
+        <w:rPr>
+          <w:rFonts w:ascii="Arial" w:hAnsi="Arial" w:cs="Arial"/>
+          <w:sz w:val="24"/>
+          <w:vertAlign w:val="superscript"/>
+        </w:rPr>
+        <w:t>2</w:t>
+      </w:r>
+      <w:r>
+        <w:rPr>
+          <w:rFonts w:ascii="Arial" w:hAnsi="Arial" w:cs="Arial"/>
+          <w:sz w:val="24"/>
+        </w:rPr>
+        <w:t>);</w:t>
+      </w:r>
+    </w:p>
+    <w:p>
+      <w:pPr>
+        <w:pStyle w:val="PargrafodaLista"/>
+        <w:numPr>
+          <w:ilvl w:val="0"/>
+          <w:numId w:val="2"/>
+        </w:numPr>
+      </w:pPr>
+      <w:r>
+        <w:rPr>
+          <w:rFonts w:ascii="Arial" w:hAnsi="Arial" w:cs="Arial"/>
+          <w:sz w:val="24"/>
+        </w:rPr>
+        <w:t>Algoritmo DFS</w:t>
+      </w:r>
+      <w:proofErr w:type="gramStart"/>
+      <w:r>
+        <w:rPr>
+          <w:rFonts w:ascii="Arial" w:hAnsi="Arial" w:cs="Arial"/>
+          <w:sz w:val="24"/>
+        </w:rPr>
+        <w:t>:O(</w:t>
+      </w:r>
+      <w:proofErr w:type="gramEnd"/>
+      <w:r>
+        <w:rPr>
+          <w:rFonts w:ascii="Arial" w:hAnsi="Arial" w:cs="Arial"/>
+          <w:sz w:val="24"/>
+        </w:rPr>
+        <w:t>V + E);</w:t>
+      </w:r>
+    </w:p>
+    <w:p>
+      <w:pPr>
         <w:ind w:left="708"/>
       </w:pPr>
       <w:r>
@@ -461,6 +693,7 @@
           <w:rFonts w:ascii="Arial" w:hAnsi="Arial" w:cs="Arial"/>
           <w:sz w:val="24"/>
         </w:rPr>
+        <w:lastRenderedPageBreak/>
         <w:t xml:space="preserve">Logo, a complexidade final do nosso algoritmo é de </w:t>
       </w:r>
       <w:proofErr w:type="gramStart"/>
@@ -568,13 +801,36 @@
           <w:sz w:val="24"/>
         </w:rPr>
         <w:tab/>
-        <w:t xml:space="preserve">Como se pode ver, o gasto de memória é linear, aumentando com o número de routers e ligações, não sendo tão fácil de ver no gráfico </w:t>
+        <w:t xml:space="preserve">Como se pode ver, o gasto de memória é linear, aumentando com o número de </w:t>
+      </w:r>
+      <w:r>
+        <w:rPr>
+          <w:rFonts w:ascii="Arial" w:hAnsi="Arial" w:cs="Arial"/>
+          <w:sz w:val="24"/>
+        </w:rPr>
+        <w:t>fornecedores, estações de abastecimento</w:t>
+      </w:r>
+      <w:r>
+        <w:rPr>
+          <w:rFonts w:ascii="Arial" w:hAnsi="Arial" w:cs="Arial"/>
+          <w:sz w:val="24"/>
+        </w:rPr>
+        <w:t xml:space="preserve"> e ligações</w:t>
+      </w:r>
+      <w:r>
+        <w:rPr>
+          <w:rFonts w:ascii="Arial" w:hAnsi="Arial" w:cs="Arial"/>
+          <w:sz w:val="24"/>
+          <w:highlight w:val="yellow"/>
+        </w:rPr>
+        <w:t xml:space="preserve">, não sendo tão fácil de ver no gráfico </w:t>
       </w:r>
       <w:proofErr w:type="spellStart"/>
       <w:r>
         <w:rPr>
           <w:rFonts w:ascii="Arial" w:hAnsi="Arial" w:cs="Arial"/>
           <w:sz w:val="24"/>
+          <w:highlight w:val="yellow"/>
         </w:rPr>
         <w:t>Tempo-Routers+Ligações</w:t>
       </w:r>
@@ -583,6 +839,7 @@
         <w:rPr>
           <w:rFonts w:ascii="Arial" w:hAnsi="Arial" w:cs="Arial"/>
           <w:sz w:val="24"/>
+          <w:highlight w:val="yellow"/>
         </w:rPr>
         <w:t xml:space="preserve">, devido à diferença de valores usados nos exemplos e à diferença de precisão entre o comando </w:t>
       </w:r>
@@ -592,6 +849,7 @@
           <w:i/>
           <w:iCs/>
           <w:sz w:val="24"/>
+          <w:highlight w:val="yellow"/>
         </w:rPr>
         <w:t>time</w:t>
       </w:r>
@@ -599,6 +857,7 @@
         <w:rPr>
           <w:rFonts w:ascii="Arial" w:hAnsi="Arial" w:cs="Arial"/>
           <w:sz w:val="24"/>
+          <w:highlight w:val="yellow"/>
         </w:rPr>
         <w:t xml:space="preserve"> e o </w:t>
       </w:r>
@@ -609,6 +868,7 @@
           <w:i/>
           <w:iCs/>
           <w:sz w:val="24"/>
+          <w:highlight w:val="yellow"/>
         </w:rPr>
         <w:t>Valgrind</w:t>
       </w:r>
@@ -810,6 +1070,31 @@
     </w:p>
     <w:p>
       <w:pPr>
+        <w:pStyle w:val="PargrafodaLista"/>
+        <w:numPr>
+          <w:ilvl w:val="0"/>
+          <w:numId w:val="3"/>
+        </w:numPr>
+        <w:rPr>
+          <w:rFonts w:ascii="Arial" w:hAnsi="Arial" w:cs="Arial"/>
+          <w:b/>
+          <w:sz w:val="32"/>
+          <w:lang w:val="en-GB"/>
+        </w:rPr>
+      </w:pPr>
+      <w:hyperlink r:id="rId5" w:history="1">
+        <w:r>
+          <w:rPr>
+            <w:rStyle w:val="Hiperligao"/>
+            <w:rFonts w:ascii="Arial" w:hAnsi="Arial" w:cs="Arial"/>
+            <w:lang w:val="en-GB"/>
+          </w:rPr>
+          <w:t>https://stackoverflow.com/questions/4482986/how-can-i-find-the-minimum-cut-on-a-graph-using-a-maximum-flow-algorithm</w:t>
+        </w:r>
+      </w:hyperlink>
+    </w:p>
+    <w:p>
+      <w:pPr>
         <w:rPr>
           <w:rFonts w:ascii="Arial" w:hAnsi="Arial" w:cs="Arial"/>
           <w:sz w:val="24"/>
@@ -821,9 +1106,12 @@
     <w:p>
       <w:pPr>
         <w:rPr>
+          <w:u w:val="single"/>
           <w:lang w:val="en-GB"/>
         </w:rPr>
       </w:pPr>
+      <w:bookmarkStart w:id="0" w:name="_GoBack"/>
+      <w:bookmarkEnd w:id="0"/>
     </w:p>
     <w:sectPr>
       <w:pgSz w:w="11906" w:h="16838"/>
@@ -1184,27 +1472,9 @@
   </w:num>
   <w:num w:numId="2">
     <w:abstractNumId w:val="2"/>
-    <w:lvlOverride w:ilvl="0"/>
-    <w:lvlOverride w:ilvl="1"/>
-    <w:lvlOverride w:ilvl="2"/>
-    <w:lvlOverride w:ilvl="3"/>
-    <w:lvlOverride w:ilvl="4"/>
-    <w:lvlOverride w:ilvl="5"/>
-    <w:lvlOverride w:ilvl="6"/>
-    <w:lvlOverride w:ilvl="7"/>
-    <w:lvlOverride w:ilvl="8"/>
   </w:num>
   <w:num w:numId="3">
     <w:abstractNumId w:val="1"/>
-    <w:lvlOverride w:ilvl="0"/>
-    <w:lvlOverride w:ilvl="1"/>
-    <w:lvlOverride w:ilvl="2"/>
-    <w:lvlOverride w:ilvl="3"/>
-    <w:lvlOverride w:ilvl="4"/>
-    <w:lvlOverride w:ilvl="5"/>
-    <w:lvlOverride w:ilvl="6"/>
-    <w:lvlOverride w:ilvl="7"/>
-    <w:lvlOverride w:ilvl="8"/>
   </w:num>
 </w:numbering>
 </file>
@@ -1332,6 +1602,7 @@
     <w:lsdException w:name="HTML Sample" w:semiHidden="1" w:unhideWhenUsed="1"/>
     <w:lsdException w:name="HTML Typewriter" w:semiHidden="1" w:unhideWhenUsed="1"/>
     <w:lsdException w:name="HTML Variable" w:semiHidden="1" w:unhideWhenUsed="1"/>
+    <w:lsdException w:name="Normal Table" w:semiHidden="1" w:unhideWhenUsed="1"/>
     <w:lsdException w:name="annotation subject" w:semiHidden="1" w:unhideWhenUsed="1"/>
     <w:lsdException w:name="No List" w:semiHidden="1" w:unhideWhenUsed="1"/>
     <w:lsdException w:name="Outline List 1" w:semiHidden="1" w:unhideWhenUsed="1"/>
@@ -1378,8 +1649,10 @@
     <w:lsdException w:name="Table Subtle 2" w:semiHidden="1" w:unhideWhenUsed="1"/>
     <w:lsdException w:name="Table Web 1" w:semiHidden="1" w:unhideWhenUsed="1"/>
     <w:lsdException w:name="Table Web 2" w:semiHidden="1" w:unhideWhenUsed="1"/>
+    <w:lsdException w:name="Table Web 3" w:semiHidden="1" w:unhideWhenUsed="1"/>
     <w:lsdException w:name="Balloon Text" w:semiHidden="1" w:unhideWhenUsed="1"/>
     <w:lsdException w:name="Table Grid" w:uiPriority="39"/>
+    <w:lsdException w:name="Table Theme" w:semiHidden="1" w:unhideWhenUsed="1"/>
     <w:lsdException w:name="Placeholder Text" w:semiHidden="1"/>
     <w:lsdException w:name="No Spacing" w:uiPriority="1" w:qFormat="1"/>
     <w:lsdException w:name="Light Shading" w:uiPriority="60"/>
@@ -1656,6 +1929,18 @@
     <w:uiPriority w:val="99"/>
     <w:semiHidden/>
     <w:rsid w:val="006A3B98"/>
+    <w:rPr>
+      <w:color w:val="0000FF"/>
+      <w:u w:val="single"/>
+    </w:rPr>
+  </w:style>
+  <w:style w:type="character" w:styleId="Hiperligao">
+    <w:name w:val="Hyperlink"/>
+    <w:basedOn w:val="Tipodeletrapredefinidodopargrafo"/>
+    <w:uiPriority w:val="99"/>
+    <w:semiHidden/>
+    <w:unhideWhenUsed/>
+    <w:rsid w:val="00B80048"/>
     <w:rPr>
       <w:color w:val="0000FF"/>
       <w:u w:val="single"/>

</xml_diff>